<commit_message>
:newspaper: Add TP2 PDF File
</commit_message>
<xml_diff>
--- a/Trabalho Prático 1/AIS_requirements.docx
+++ b/Trabalho Prático 1/AIS_requirements.docx
@@ -26,21 +26,137 @@
     </w:p>
     <w:p>
       <w:pPr>
-        <w:jc w:val="both"/>
+        <w:jc w:val="center"/>
         <w:rPr>
           <w:rFonts w:ascii="Times New Roman" w:hAnsi="Times New Roman" w:cs="Times New Roman"/>
           <w:b/>
           <w:bCs/>
-          <w:sz w:val="24"/>
-          <w:szCs w:val="24"/>
-          <w:u w:val="single"/>
-        </w:rPr>
-      </w:pPr>
-      <w:r>
+          <w:sz w:val="28"/>
+          <w:szCs w:val="28"/>
+        </w:rPr>
+      </w:pPr>
+    </w:p>
+    <w:p>
+      <w:pPr>
         <w:rPr>
           <w:rFonts w:ascii="Times New Roman" w:hAnsi="Times New Roman" w:cs="Times New Roman"/>
           <w:b/>
           <w:bCs/>
+          <w:sz w:val="28"/>
+          <w:szCs w:val="28"/>
+        </w:rPr>
+      </w:pPr>
+      <w:r>
+        <w:rPr>
+          <w:rFonts w:ascii="Times New Roman" w:hAnsi="Times New Roman" w:cs="Times New Roman"/>
+          <w:b/>
+          <w:bCs/>
+          <w:sz w:val="28"/>
+          <w:szCs w:val="28"/>
+        </w:rPr>
+        <w:t>Discentes:</w:t>
+      </w:r>
+    </w:p>
+    <w:p>
+      <w:pPr>
+        <w:rPr>
+          <w:rFonts w:ascii="Times New Roman" w:hAnsi="Times New Roman" w:cs="Times New Roman"/>
+          <w:sz w:val="24"/>
+          <w:szCs w:val="24"/>
+        </w:rPr>
+      </w:pPr>
+      <w:r>
+        <w:rPr>
+          <w:rFonts w:ascii="Times New Roman" w:hAnsi="Times New Roman" w:cs="Times New Roman"/>
+          <w:b/>
+          <w:bCs/>
+          <w:sz w:val="28"/>
+          <w:szCs w:val="28"/>
+        </w:rPr>
+        <w:tab/>
+      </w:r>
+      <w:r>
+        <w:rPr>
+          <w:rFonts w:ascii="Times New Roman" w:hAnsi="Times New Roman" w:cs="Times New Roman"/>
+          <w:sz w:val="24"/>
+          <w:szCs w:val="24"/>
+        </w:rPr>
+        <w:t>Bruno Miguel Oliveira Silva</w:t>
+      </w:r>
+      <w:r>
+        <w:rPr>
+          <w:rFonts w:ascii="Times New Roman" w:hAnsi="Times New Roman" w:cs="Times New Roman"/>
+          <w:sz w:val="24"/>
+          <w:szCs w:val="24"/>
+        </w:rPr>
+        <w:t xml:space="preserve"> – 66611</w:t>
+      </w:r>
+    </w:p>
+    <w:p>
+      <w:pPr>
+        <w:rPr>
+          <w:rFonts w:ascii="Times New Roman" w:hAnsi="Times New Roman" w:cs="Times New Roman"/>
+          <w:sz w:val="24"/>
+          <w:szCs w:val="24"/>
+        </w:rPr>
+      </w:pPr>
+      <w:r>
+        <w:rPr>
+          <w:rFonts w:ascii="Times New Roman" w:hAnsi="Times New Roman" w:cs="Times New Roman"/>
+          <w:sz w:val="24"/>
+          <w:szCs w:val="24"/>
+        </w:rPr>
+        <w:tab/>
+        <w:t>Diogo Emanuel Moreira Silva – 66682</w:t>
+      </w:r>
+    </w:p>
+    <w:p>
+      <w:pPr>
+        <w:rPr>
+          <w:rFonts w:ascii="Times New Roman" w:hAnsi="Times New Roman" w:cs="Times New Roman"/>
+          <w:sz w:val="24"/>
+          <w:szCs w:val="24"/>
+        </w:rPr>
+      </w:pPr>
+      <w:r>
+        <w:rPr>
+          <w:rFonts w:ascii="Times New Roman" w:hAnsi="Times New Roman" w:cs="Times New Roman"/>
+          <w:sz w:val="24"/>
+          <w:szCs w:val="24"/>
+        </w:rPr>
+        <w:tab/>
+        <w:t>Luís Carlos Ferreira Pires – 66658</w:t>
+      </w:r>
+    </w:p>
+    <w:p>
+      <w:pPr>
+        <w:jc w:val="center"/>
+        <w:rPr>
+          <w:rFonts w:ascii="Times New Roman" w:hAnsi="Times New Roman" w:cs="Times New Roman"/>
+          <w:b/>
+          <w:bCs/>
+          <w:sz w:val="28"/>
+          <w:szCs w:val="28"/>
+        </w:rPr>
+      </w:pPr>
+    </w:p>
+    <w:p>
+      <w:pPr>
+        <w:jc w:val="both"/>
+        <w:rPr>
+          <w:rFonts w:ascii="Times New Roman" w:hAnsi="Times New Roman" w:cs="Times New Roman"/>
+          <w:b/>
+          <w:bCs/>
+          <w:sz w:val="24"/>
+          <w:szCs w:val="24"/>
+          <w:u w:val="single"/>
+        </w:rPr>
+      </w:pPr>
+      <w:r>
+        <w:rPr>
+          <w:rFonts w:ascii="Times New Roman" w:hAnsi="Times New Roman" w:cs="Times New Roman"/>
+          <w:b/>
+          <w:bCs/>
           <w:sz w:val="24"/>
           <w:szCs w:val="24"/>
           <w:u w:val="single"/>
@@ -590,6 +706,7 @@
           <w:sz w:val="24"/>
           <w:szCs w:val="24"/>
         </w:rPr>
+        <w:lastRenderedPageBreak/>
         <w:t>O sistema deverá permitir a criação de um fator externo de uma análise SWOT;</w:t>
       </w:r>
     </w:p>
@@ -686,7 +803,6 @@
           <w:sz w:val="24"/>
           <w:szCs w:val="24"/>
         </w:rPr>
-        <w:lastRenderedPageBreak/>
         <w:t>O sistema deverá gerar uma pontuação geral de cada classificação dos fatores externos mediante a sua importância;</w:t>
       </w:r>
     </w:p>
@@ -1048,7 +1164,7 @@
         <w:pStyle w:val="PargrafodaLista"/>
         <w:numPr>
           <w:ilvl w:val="0"/>
-          <w:numId w:val="7"/>
+          <w:numId w:val="9"/>
         </w:numPr>
         <w:spacing w:line="360" w:lineRule="auto"/>
         <w:jc w:val="both"/>
@@ -1077,6 +1193,7 @@
           <w:numId w:val="7"/>
         </w:numPr>
         <w:spacing w:line="360" w:lineRule="auto"/>
+        <w:ind w:left="360"/>
         <w:jc w:val="both"/>
         <w:rPr>
           <w:rFonts w:ascii="Times New Roman" w:hAnsi="Times New Roman" w:cs="Times New Roman"/>
@@ -1103,6 +1220,7 @@
           <w:numId w:val="7"/>
         </w:numPr>
         <w:spacing w:line="360" w:lineRule="auto"/>
+        <w:ind w:left="360"/>
         <w:jc w:val="both"/>
         <w:rPr>
           <w:rFonts w:ascii="Times New Roman" w:hAnsi="Times New Roman" w:cs="Times New Roman"/>
@@ -1118,6 +1236,7 @@
           <w:sz w:val="24"/>
           <w:szCs w:val="24"/>
         </w:rPr>
+        <w:lastRenderedPageBreak/>
         <w:t>O sistema deverá permitir até um máximo de 50 palavras na criação de um fator externo.</w:t>
       </w:r>
     </w:p>
@@ -1129,6 +1248,7 @@
           <w:numId w:val="7"/>
         </w:numPr>
         <w:spacing w:line="360" w:lineRule="auto"/>
+        <w:ind w:left="360"/>
         <w:jc w:val="both"/>
         <w:rPr>
           <w:rFonts w:ascii="Times New Roman" w:hAnsi="Times New Roman" w:cs="Times New Roman"/>
@@ -1155,6 +1275,7 @@
           <w:numId w:val="7"/>
         </w:numPr>
         <w:spacing w:line="360" w:lineRule="auto"/>
+        <w:ind w:left="360"/>
         <w:jc w:val="both"/>
         <w:rPr>
           <w:rFonts w:ascii="Times New Roman" w:hAnsi="Times New Roman" w:cs="Times New Roman"/>
@@ -1170,7 +1291,6 @@
           <w:sz w:val="24"/>
           <w:szCs w:val="24"/>
         </w:rPr>
-        <w:lastRenderedPageBreak/>
         <w:t>O sistema deverá classificar o nível de importância de um fator externo de acordo com: Totalmente importante; Muito importante; Importante; Pouco importante; Nada importante.</w:t>
       </w:r>
     </w:p>
@@ -1182,6 +1302,7 @@
           <w:numId w:val="7"/>
         </w:numPr>
         <w:spacing w:line="360" w:lineRule="auto"/>
+        <w:ind w:left="360"/>
         <w:jc w:val="both"/>
         <w:rPr>
           <w:rFonts w:ascii="Times New Roman" w:hAnsi="Times New Roman" w:cs="Times New Roman"/>
@@ -1208,6 +1329,7 @@
           <w:numId w:val="7"/>
         </w:numPr>
         <w:spacing w:line="360" w:lineRule="auto"/>
+        <w:ind w:left="360"/>
         <w:jc w:val="both"/>
         <w:rPr>
           <w:rFonts w:ascii="Times New Roman" w:hAnsi="Times New Roman" w:cs="Times New Roman"/>
@@ -1234,6 +1356,7 @@
           <w:numId w:val="7"/>
         </w:numPr>
         <w:spacing w:line="360" w:lineRule="auto"/>
+        <w:ind w:left="360"/>
         <w:jc w:val="both"/>
         <w:rPr>
           <w:rFonts w:ascii="Times New Roman" w:hAnsi="Times New Roman" w:cs="Times New Roman"/>
@@ -1268,6 +1391,7 @@
           <w:numId w:val="7"/>
         </w:numPr>
         <w:spacing w:line="360" w:lineRule="auto"/>
+        <w:ind w:left="360"/>
         <w:jc w:val="both"/>
         <w:rPr>
           <w:rFonts w:ascii="Times New Roman" w:hAnsi="Times New Roman" w:cs="Times New Roman"/>
@@ -1294,6 +1418,7 @@
           <w:numId w:val="7"/>
         </w:numPr>
         <w:spacing w:line="360" w:lineRule="auto"/>
+        <w:ind w:left="360"/>
         <w:jc w:val="both"/>
         <w:rPr>
           <w:rFonts w:ascii="Times New Roman" w:hAnsi="Times New Roman" w:cs="Times New Roman"/>
@@ -1320,6 +1445,7 @@
           <w:numId w:val="7"/>
         </w:numPr>
         <w:spacing w:line="360" w:lineRule="auto"/>
+        <w:ind w:left="360"/>
         <w:jc w:val="both"/>
         <w:rPr>
           <w:rFonts w:ascii="Times New Roman" w:hAnsi="Times New Roman" w:cs="Times New Roman"/>
@@ -1346,6 +1472,7 @@
           <w:numId w:val="7"/>
         </w:numPr>
         <w:spacing w:line="360" w:lineRule="auto"/>
+        <w:ind w:left="360"/>
         <w:jc w:val="both"/>
         <w:rPr>
           <w:rFonts w:ascii="Times New Roman" w:hAnsi="Times New Roman" w:cs="Times New Roman"/>
@@ -1372,6 +1499,7 @@
           <w:numId w:val="7"/>
         </w:numPr>
         <w:spacing w:line="360" w:lineRule="auto"/>
+        <w:ind w:left="360"/>
         <w:jc w:val="both"/>
         <w:rPr>
           <w:rFonts w:ascii="Times New Roman" w:hAnsi="Times New Roman" w:cs="Times New Roman"/>
@@ -1398,6 +1526,7 @@
           <w:numId w:val="7"/>
         </w:numPr>
         <w:spacing w:line="360" w:lineRule="auto"/>
+        <w:ind w:left="360"/>
         <w:jc w:val="both"/>
         <w:rPr>
           <w:rFonts w:ascii="Times New Roman" w:hAnsi="Times New Roman" w:cs="Times New Roman"/>
@@ -1424,6 +1553,7 @@
           <w:numId w:val="7"/>
         </w:numPr>
         <w:spacing w:line="360" w:lineRule="auto"/>
+        <w:ind w:left="360"/>
         <w:jc w:val="both"/>
         <w:rPr>
           <w:rFonts w:ascii="Times New Roman" w:hAnsi="Times New Roman" w:cs="Times New Roman"/>
@@ -1470,6 +1600,7 @@
       </w:pPr>
     </w:p>
     <w:sectPr>
+      <w:footerReference w:type="default" r:id="rId7"/>
       <w:pgSz w:w="11906" w:h="16838"/>
       <w:pgMar w:top="1417" w:right="1701" w:bottom="1417" w:left="1701" w:header="708" w:footer="708" w:gutter="0"/>
       <w:cols w:space="708"/>
@@ -1479,19 +1610,111 @@
 </w:document>
 </file>
 
+<file path=word/endnotes.xml><?xml version="1.0" encoding="utf-8"?>
+<w:endnotes xmlns:wpc="http://schemas.microsoft.com/office/word/2010/wordprocessingCanvas" xmlns:cx="http://schemas.microsoft.com/office/drawing/2014/chartex" xmlns:cx1="http://schemas.microsoft.com/office/drawing/2015/9/8/chartex" xmlns:cx2="http://schemas.microsoft.com/office/drawing/2015/10/21/chartex" xmlns:cx3="http://schemas.microsoft.com/office/drawing/2016/5/9/chartex" xmlns:cx4="http://schemas.microsoft.com/office/drawing/2016/5/10/chartex" xmlns:cx5="http://schemas.microsoft.com/office/drawing/2016/5/11/chartex" xmlns:cx6="http://schemas.microsoft.com/office/drawing/2016/5/12/chartex" xmlns:cx7="http://schemas.microsoft.com/office/drawing/2016/5/13/chartex" xmlns:cx8="http://schemas.microsoft.com/office/drawing/2016/5/14/chartex" xmlns:mc="http://schemas.openxmlformats.org/markup-compatibility/2006" xmlns:aink="http://schemas.microsoft.com/office/drawing/2016/ink" xmlns:am3d="http://schemas.microsoft.com/office/drawing/2017/model3d" xmlns:o="urn:schemas-microsoft-com:office:office" xmlns:r="http://schemas.openxmlformats.org/officeDocument/2006/relationships" xmlns:m="http://schemas.openxmlformats.org/officeDocument/2006/math" xmlns:v="urn:schemas-microsoft-com:vml" xmlns:wp14="http://schemas.microsoft.com/office/word/2010/wordprocessingDrawing" xmlns:wp="http://schemas.openxmlformats.org/drawingml/2006/wordprocessingDrawing" xmlns:w10="urn:schemas-microsoft-com:office:word" xmlns:w="http://schemas.openxmlformats.org/wordprocessingml/2006/main" xmlns:w14="http://schemas.microsoft.com/office/word/2010/wordml" xmlns:w15="http://schemas.microsoft.com/office/word/2012/wordml" xmlns:w16cex="http://schemas.microsoft.com/office/word/2018/wordml/cex" xmlns:w16cid="http://schemas.microsoft.com/office/word/2016/wordml/cid" xmlns:w16="http://schemas.microsoft.com/office/word/2018/wordml" xmlns:w16se="http://schemas.microsoft.com/office/word/2015/wordml/symex" xmlns:wpg="http://schemas.microsoft.com/office/word/2010/wordprocessingGroup" xmlns:wpi="http://schemas.microsoft.com/office/word/2010/wordprocessingInk" xmlns:wne="http://schemas.microsoft.com/office/word/2006/wordml" xmlns:wps="http://schemas.microsoft.com/office/word/2010/wordprocessingShape" mc:Ignorable="w14 w15 w16se w16cid w16 w16cex wp14">
+  <w:endnote w:type="separator" w:id="-1">
+    <w:p>
+      <w:pPr>
+        <w:spacing w:after="0" w:line="240" w:lineRule="auto"/>
+      </w:pPr>
+      <w:r>
+        <w:separator/>
+      </w:r>
+    </w:p>
+  </w:endnote>
+  <w:endnote w:type="continuationSeparator" w:id="0">
+    <w:p>
+      <w:pPr>
+        <w:spacing w:after="0" w:line="240" w:lineRule="auto"/>
+      </w:pPr>
+      <w:r>
+        <w:continuationSeparator/>
+      </w:r>
+    </w:p>
+  </w:endnote>
+</w:endnotes>
+</file>
+
+<file path=word/footer1.xml><?xml version="1.0" encoding="utf-8"?>
+<w:ftr xmlns:wpc="http://schemas.microsoft.com/office/word/2010/wordprocessingCanvas" xmlns:cx="http://schemas.microsoft.com/office/drawing/2014/chartex" xmlns:cx1="http://schemas.microsoft.com/office/drawing/2015/9/8/chartex" xmlns:cx2="http://schemas.microsoft.com/office/drawing/2015/10/21/chartex" xmlns:cx3="http://schemas.microsoft.com/office/drawing/2016/5/9/chartex" xmlns:cx4="http://schemas.microsoft.com/office/drawing/2016/5/10/chartex" xmlns:cx5="http://schemas.microsoft.com/office/drawing/2016/5/11/chartex" xmlns:cx6="http://schemas.microsoft.com/office/drawing/2016/5/12/chartex" xmlns:cx7="http://schemas.microsoft.com/office/drawing/2016/5/13/chartex" xmlns:cx8="http://schemas.microsoft.com/office/drawing/2016/5/14/chartex" xmlns:mc="http://schemas.openxmlformats.org/markup-compatibility/2006" xmlns:aink="http://schemas.microsoft.com/office/drawing/2016/ink" xmlns:am3d="http://schemas.microsoft.com/office/drawing/2017/model3d" xmlns:o="urn:schemas-microsoft-com:office:office" xmlns:r="http://schemas.openxmlformats.org/officeDocument/2006/relationships" xmlns:m="http://schemas.openxmlformats.org/officeDocument/2006/math" xmlns:v="urn:schemas-microsoft-com:vml" xmlns:wp14="http://schemas.microsoft.com/office/word/2010/wordprocessingDrawing" xmlns:wp="http://schemas.openxmlformats.org/drawingml/2006/wordprocessingDrawing" xmlns:w10="urn:schemas-microsoft-com:office:word" xmlns:w="http://schemas.openxmlformats.org/wordprocessingml/2006/main" xmlns:w14="http://schemas.microsoft.com/office/word/2010/wordml" xmlns:w15="http://schemas.microsoft.com/office/word/2012/wordml" xmlns:w16cex="http://schemas.microsoft.com/office/word/2018/wordml/cex" xmlns:w16cid="http://schemas.microsoft.com/office/word/2016/wordml/cid" xmlns:w16="http://schemas.microsoft.com/office/word/2018/wordml" xmlns:w16se="http://schemas.microsoft.com/office/word/2015/wordml/symex" xmlns:wpg="http://schemas.microsoft.com/office/word/2010/wordprocessingGroup" xmlns:wpi="http://schemas.microsoft.com/office/word/2010/wordprocessingInk" xmlns:wne="http://schemas.microsoft.com/office/word/2006/wordml" xmlns:wps="http://schemas.microsoft.com/office/word/2010/wordprocessingShape" mc:Ignorable="w14 w15 w16se w16cid w16 w16cex wp14">
+  <w:sdt>
+    <w:sdtPr>
+      <w:id w:val="-93633066"/>
+      <w:docPartObj>
+        <w:docPartGallery w:val="Page Numbers (Bottom of Page)"/>
+        <w:docPartUnique/>
+      </w:docPartObj>
+    </w:sdtPr>
+    <w:sdtContent>
+      <w:p>
+        <w:pPr>
+          <w:pStyle w:val="Rodap"/>
+          <w:jc w:val="right"/>
+        </w:pPr>
+        <w:r>
+          <w:fldChar w:fldCharType="begin"/>
+        </w:r>
+        <w:r>
+          <w:instrText>PAGE   \* MERGEFORMAT</w:instrText>
+        </w:r>
+        <w:r>
+          <w:fldChar w:fldCharType="separate"/>
+        </w:r>
+        <w:r>
+          <w:t>2</w:t>
+        </w:r>
+        <w:r>
+          <w:fldChar w:fldCharType="end"/>
+        </w:r>
+      </w:p>
+    </w:sdtContent>
+  </w:sdt>
+  <w:p>
+    <w:pPr>
+      <w:pStyle w:val="Rodap"/>
+    </w:pPr>
+  </w:p>
+</w:ftr>
+</file>
+
+<file path=word/footnotes.xml><?xml version="1.0" encoding="utf-8"?>
+<w:footnotes xmlns:wpc="http://schemas.microsoft.com/office/word/2010/wordprocessingCanvas" xmlns:cx="http://schemas.microsoft.com/office/drawing/2014/chartex" xmlns:cx1="http://schemas.microsoft.com/office/drawing/2015/9/8/chartex" xmlns:cx2="http://schemas.microsoft.com/office/drawing/2015/10/21/chartex" xmlns:cx3="http://schemas.microsoft.com/office/drawing/2016/5/9/chartex" xmlns:cx4="http://schemas.microsoft.com/office/drawing/2016/5/10/chartex" xmlns:cx5="http://schemas.microsoft.com/office/drawing/2016/5/11/chartex" xmlns:cx6="http://schemas.microsoft.com/office/drawing/2016/5/12/chartex" xmlns:cx7="http://schemas.microsoft.com/office/drawing/2016/5/13/chartex" xmlns:cx8="http://schemas.microsoft.com/office/drawing/2016/5/14/chartex" xmlns:mc="http://schemas.openxmlformats.org/markup-compatibility/2006" xmlns:aink="http://schemas.microsoft.com/office/drawing/2016/ink" xmlns:am3d="http://schemas.microsoft.com/office/drawing/2017/model3d" xmlns:o="urn:schemas-microsoft-com:office:office" xmlns:r="http://schemas.openxmlformats.org/officeDocument/2006/relationships" xmlns:m="http://schemas.openxmlformats.org/officeDocument/2006/math" xmlns:v="urn:schemas-microsoft-com:vml" xmlns:wp14="http://schemas.microsoft.com/office/word/2010/wordprocessingDrawing" xmlns:wp="http://schemas.openxmlformats.org/drawingml/2006/wordprocessingDrawing" xmlns:w10="urn:schemas-microsoft-com:office:word" xmlns:w="http://schemas.openxmlformats.org/wordprocessingml/2006/main" xmlns:w14="http://schemas.microsoft.com/office/word/2010/wordml" xmlns:w15="http://schemas.microsoft.com/office/word/2012/wordml" xmlns:w16cex="http://schemas.microsoft.com/office/word/2018/wordml/cex" xmlns:w16cid="http://schemas.microsoft.com/office/word/2016/wordml/cid" xmlns:w16="http://schemas.microsoft.com/office/word/2018/wordml" xmlns:w16se="http://schemas.microsoft.com/office/word/2015/wordml/symex" xmlns:wpg="http://schemas.microsoft.com/office/word/2010/wordprocessingGroup" xmlns:wpi="http://schemas.microsoft.com/office/word/2010/wordprocessingInk" xmlns:wne="http://schemas.microsoft.com/office/word/2006/wordml" xmlns:wps="http://schemas.microsoft.com/office/word/2010/wordprocessingShape" mc:Ignorable="w14 w15 w16se w16cid w16 w16cex wp14">
+  <w:footnote w:type="separator" w:id="-1">
+    <w:p>
+      <w:pPr>
+        <w:spacing w:after="0" w:line="240" w:lineRule="auto"/>
+      </w:pPr>
+      <w:r>
+        <w:separator/>
+      </w:r>
+    </w:p>
+  </w:footnote>
+  <w:footnote w:type="continuationSeparator" w:id="0">
+    <w:p>
+      <w:pPr>
+        <w:spacing w:after="0" w:line="240" w:lineRule="auto"/>
+      </w:pPr>
+      <w:r>
+        <w:continuationSeparator/>
+      </w:r>
+    </w:p>
+  </w:footnote>
+</w:footnotes>
+</file>
+
 <file path=word/numbering.xml><?xml version="1.0" encoding="utf-8"?>
 <w:numbering xmlns:wpc="http://schemas.microsoft.com/office/word/2010/wordprocessingCanvas" xmlns:cx="http://schemas.microsoft.com/office/drawing/2014/chartex" xmlns:cx1="http://schemas.microsoft.com/office/drawing/2015/9/8/chartex" xmlns:cx2="http://schemas.microsoft.com/office/drawing/2015/10/21/chartex" xmlns:cx3="http://schemas.microsoft.com/office/drawing/2016/5/9/chartex" xmlns:cx4="http://schemas.microsoft.com/office/drawing/2016/5/10/chartex" xmlns:cx5="http://schemas.microsoft.com/office/drawing/2016/5/11/chartex" xmlns:cx6="http://schemas.microsoft.com/office/drawing/2016/5/12/chartex" xmlns:cx7="http://schemas.microsoft.com/office/drawing/2016/5/13/chartex" xmlns:cx8="http://schemas.microsoft.com/office/drawing/2016/5/14/chartex" xmlns:mc="http://schemas.openxmlformats.org/markup-compatibility/2006" xmlns:aink="http://schemas.microsoft.com/office/drawing/2016/ink" xmlns:am3d="http://schemas.microsoft.com/office/drawing/2017/model3d" xmlns:o="urn:schemas-microsoft-com:office:office" xmlns:r="http://schemas.openxmlformats.org/officeDocument/2006/relationships" xmlns:m="http://schemas.openxmlformats.org/officeDocument/2006/math" xmlns:v="urn:schemas-microsoft-com:vml" xmlns:wp14="http://schemas.microsoft.com/office/word/2010/wordprocessingDrawing" xmlns:wp="http://schemas.openxmlformats.org/drawingml/2006/wordprocessingDrawing" xmlns:w10="urn:schemas-microsoft-com:office:word" xmlns:w="http://schemas.openxmlformats.org/wordprocessingml/2006/main" xmlns:w14="http://schemas.microsoft.com/office/word/2010/wordml" xmlns:w15="http://schemas.microsoft.com/office/word/2012/wordml" xmlns:w16cex="http://schemas.microsoft.com/office/word/2018/wordml/cex" xmlns:w16cid="http://schemas.microsoft.com/office/word/2016/wordml/cid" xmlns:w16="http://schemas.microsoft.com/office/word/2018/wordml" xmlns:w16se="http://schemas.microsoft.com/office/word/2015/wordml/symex" xmlns:wpg="http://schemas.microsoft.com/office/word/2010/wordprocessingGroup" xmlns:wpi="http://schemas.microsoft.com/office/word/2010/wordprocessingInk" xmlns:wne="http://schemas.microsoft.com/office/word/2006/wordml" xmlns:wps="http://schemas.microsoft.com/office/word/2010/wordprocessingShape" mc:Ignorable="w14 w15 w16se w16cid w16 w16cex wp14">
   <w:abstractNum w:abstractNumId="0" w15:restartNumberingAfterBreak="0">
-    <w:nsid w:val="225F4223"/>
+    <w:nsid w:val="0DD55734"/>
     <w:multiLevelType w:val="hybridMultilevel"/>
-    <w:tmpl w:val="E8E67B76"/>
-    <w:lvl w:ilvl="0" w:tplc="61EE6862">
+    <w:tmpl w:val="3FBEE3BA"/>
+    <w:lvl w:ilvl="0" w:tplc="139A75D0">
       <w:start w:val="1"/>
       <w:numFmt w:val="decimal"/>
-      <w:lvlText w:val="RF%1."/>
-      <w:lvlJc w:val="left"/>
-      <w:pPr>
-        <w:ind w:left="360" w:hanging="360"/>
+      <w:lvlText w:val="RNF %1."/>
+      <w:lvlJc w:val="left"/>
+      <w:pPr>
+        <w:ind w:left="1800" w:hanging="360"/>
       </w:pPr>
       <w:rPr>
         <w:rFonts w:hint="default"/>
@@ -1505,7 +1728,7 @@
       <w:lvlText w:val="%2."/>
       <w:lvlJc w:val="left"/>
       <w:pPr>
-        <w:ind w:left="1080" w:hanging="360"/>
+        <w:ind w:left="1440" w:hanging="360"/>
       </w:pPr>
     </w:lvl>
     <w:lvl w:ilvl="2" w:tplc="0816001B" w:tentative="1">
@@ -1514,7 +1737,7 @@
       <w:lvlText w:val="%3."/>
       <w:lvlJc w:val="right"/>
       <w:pPr>
-        <w:ind w:left="1800" w:hanging="180"/>
+        <w:ind w:left="2160" w:hanging="180"/>
       </w:pPr>
     </w:lvl>
     <w:lvl w:ilvl="3" w:tplc="0816000F" w:tentative="1">
@@ -1523,7 +1746,7 @@
       <w:lvlText w:val="%4."/>
       <w:lvlJc w:val="left"/>
       <w:pPr>
-        <w:ind w:left="2520" w:hanging="360"/>
+        <w:ind w:left="2880" w:hanging="360"/>
       </w:pPr>
     </w:lvl>
     <w:lvl w:ilvl="4" w:tplc="08160019" w:tentative="1">
@@ -1532,7 +1755,7 @@
       <w:lvlText w:val="%5."/>
       <w:lvlJc w:val="left"/>
       <w:pPr>
-        <w:ind w:left="3240" w:hanging="360"/>
+        <w:ind w:left="3600" w:hanging="360"/>
       </w:pPr>
     </w:lvl>
     <w:lvl w:ilvl="5" w:tplc="0816001B" w:tentative="1">
@@ -1541,7 +1764,7 @@
       <w:lvlText w:val="%6."/>
       <w:lvlJc w:val="right"/>
       <w:pPr>
-        <w:ind w:left="3960" w:hanging="180"/>
+        <w:ind w:left="4320" w:hanging="180"/>
       </w:pPr>
     </w:lvl>
     <w:lvl w:ilvl="6" w:tplc="0816000F" w:tentative="1">
@@ -1550,7 +1773,7 @@
       <w:lvlText w:val="%7."/>
       <w:lvlJc w:val="left"/>
       <w:pPr>
-        <w:ind w:left="4680" w:hanging="360"/>
+        <w:ind w:left="5040" w:hanging="360"/>
       </w:pPr>
     </w:lvl>
     <w:lvl w:ilvl="7" w:tplc="08160019" w:tentative="1">
@@ -1559,7 +1782,7 @@
       <w:lvlText w:val="%8."/>
       <w:lvlJc w:val="left"/>
       <w:pPr>
-        <w:ind w:left="5400" w:hanging="360"/>
+        <w:ind w:left="5760" w:hanging="360"/>
       </w:pPr>
     </w:lvl>
     <w:lvl w:ilvl="8" w:tplc="0816001B" w:tentative="1">
@@ -1568,18 +1791,18 @@
       <w:lvlText w:val="%9."/>
       <w:lvlJc w:val="right"/>
       <w:pPr>
-        <w:ind w:left="6120" w:hanging="180"/>
+        <w:ind w:left="6480" w:hanging="180"/>
       </w:pPr>
     </w:lvl>
   </w:abstractNum>
   <w:abstractNum w:abstractNumId="1" w15:restartNumberingAfterBreak="0">
-    <w:nsid w:val="25003BB6"/>
+    <w:nsid w:val="225F4223"/>
     <w:multiLevelType w:val="hybridMultilevel"/>
-    <w:tmpl w:val="F95C03B2"/>
-    <w:lvl w:ilvl="0" w:tplc="3D50A388">
+    <w:tmpl w:val="E8E67B76"/>
+    <w:lvl w:ilvl="0" w:tplc="61EE6862">
       <w:start w:val="1"/>
       <w:numFmt w:val="decimal"/>
-      <w:lvlText w:val="RNF %1."/>
+      <w:lvlText w:val="RF%1."/>
       <w:lvlJc w:val="left"/>
       <w:pPr>
         <w:ind w:left="360" w:hanging="360"/>
@@ -1664,194 +1887,16 @@
     </w:lvl>
   </w:abstractNum>
   <w:abstractNum w:abstractNumId="2" w15:restartNumberingAfterBreak="0">
-    <w:nsid w:val="32B3378B"/>
+    <w:nsid w:val="25003BB6"/>
     <w:multiLevelType w:val="hybridMultilevel"/>
-    <w:tmpl w:val="3F1098BE"/>
-    <w:lvl w:ilvl="0" w:tplc="C66CABD4">
+    <w:tmpl w:val="26A4DEEE"/>
+    <w:lvl w:ilvl="0" w:tplc="7D103906">
       <w:start w:val="1"/>
       <w:numFmt w:val="decimal"/>
-      <w:lvlText w:val="RF%1."/>
-      <w:lvlJc w:val="left"/>
-      <w:pPr>
-        <w:ind w:left="720" w:hanging="360"/>
-      </w:pPr>
-      <w:rPr>
-        <w:rFonts w:hint="default"/>
-      </w:rPr>
-    </w:lvl>
-    <w:lvl w:ilvl="1" w:tplc="08160019" w:tentative="1">
-      <w:start w:val="1"/>
-      <w:numFmt w:val="lowerLetter"/>
-      <w:lvlText w:val="%2."/>
-      <w:lvlJc w:val="left"/>
-      <w:pPr>
-        <w:ind w:left="1440" w:hanging="360"/>
-      </w:pPr>
-    </w:lvl>
-    <w:lvl w:ilvl="2" w:tplc="0816001B" w:tentative="1">
-      <w:start w:val="1"/>
-      <w:numFmt w:val="lowerRoman"/>
-      <w:lvlText w:val="%3."/>
-      <w:lvlJc w:val="right"/>
-      <w:pPr>
-        <w:ind w:left="2160" w:hanging="180"/>
-      </w:pPr>
-    </w:lvl>
-    <w:lvl w:ilvl="3" w:tplc="0816000F" w:tentative="1">
-      <w:start w:val="1"/>
-      <w:numFmt w:val="decimal"/>
-      <w:lvlText w:val="%4."/>
-      <w:lvlJc w:val="left"/>
-      <w:pPr>
-        <w:ind w:left="2880" w:hanging="360"/>
-      </w:pPr>
-    </w:lvl>
-    <w:lvl w:ilvl="4" w:tplc="08160019" w:tentative="1">
-      <w:start w:val="1"/>
-      <w:numFmt w:val="lowerLetter"/>
-      <w:lvlText w:val="%5."/>
-      <w:lvlJc w:val="left"/>
-      <w:pPr>
-        <w:ind w:left="3600" w:hanging="360"/>
-      </w:pPr>
-    </w:lvl>
-    <w:lvl w:ilvl="5" w:tplc="0816001B" w:tentative="1">
-      <w:start w:val="1"/>
-      <w:numFmt w:val="lowerRoman"/>
-      <w:lvlText w:val="%6."/>
-      <w:lvlJc w:val="right"/>
-      <w:pPr>
-        <w:ind w:left="4320" w:hanging="180"/>
-      </w:pPr>
-    </w:lvl>
-    <w:lvl w:ilvl="6" w:tplc="0816000F" w:tentative="1">
-      <w:start w:val="1"/>
-      <w:numFmt w:val="decimal"/>
-      <w:lvlText w:val="%7."/>
-      <w:lvlJc w:val="left"/>
-      <w:pPr>
-        <w:ind w:left="5040" w:hanging="360"/>
-      </w:pPr>
-    </w:lvl>
-    <w:lvl w:ilvl="7" w:tplc="08160019" w:tentative="1">
-      <w:start w:val="1"/>
-      <w:numFmt w:val="lowerLetter"/>
-      <w:lvlText w:val="%8."/>
-      <w:lvlJc w:val="left"/>
-      <w:pPr>
-        <w:ind w:left="5760" w:hanging="360"/>
-      </w:pPr>
-    </w:lvl>
-    <w:lvl w:ilvl="8" w:tplc="0816001B" w:tentative="1">
-      <w:start w:val="1"/>
-      <w:numFmt w:val="lowerRoman"/>
-      <w:lvlText w:val="%9."/>
-      <w:lvlJc w:val="right"/>
-      <w:pPr>
-        <w:ind w:left="6480" w:hanging="180"/>
-      </w:pPr>
-    </w:lvl>
-  </w:abstractNum>
-  <w:abstractNum w:abstractNumId="3" w15:restartNumberingAfterBreak="0">
-    <w:nsid w:val="346F3D2F"/>
-    <w:multiLevelType w:val="hybridMultilevel"/>
-    <w:tmpl w:val="057A7068"/>
-    <w:lvl w:ilvl="0" w:tplc="C66CABD4">
-      <w:start w:val="1"/>
-      <w:numFmt w:val="decimal"/>
-      <w:lvlText w:val="RF%1."/>
-      <w:lvlJc w:val="left"/>
-      <w:pPr>
-        <w:ind w:left="720" w:hanging="360"/>
-      </w:pPr>
-      <w:rPr>
-        <w:rFonts w:hint="default"/>
-      </w:rPr>
-    </w:lvl>
-    <w:lvl w:ilvl="1" w:tplc="08160019" w:tentative="1">
-      <w:start w:val="1"/>
-      <w:numFmt w:val="lowerLetter"/>
-      <w:lvlText w:val="%2."/>
-      <w:lvlJc w:val="left"/>
-      <w:pPr>
-        <w:ind w:left="1440" w:hanging="360"/>
-      </w:pPr>
-    </w:lvl>
-    <w:lvl w:ilvl="2" w:tplc="0816001B" w:tentative="1">
-      <w:start w:val="1"/>
-      <w:numFmt w:val="lowerRoman"/>
-      <w:lvlText w:val="%3."/>
-      <w:lvlJc w:val="right"/>
-      <w:pPr>
-        <w:ind w:left="2160" w:hanging="180"/>
-      </w:pPr>
-    </w:lvl>
-    <w:lvl w:ilvl="3" w:tplc="0816000F" w:tentative="1">
-      <w:start w:val="1"/>
-      <w:numFmt w:val="decimal"/>
-      <w:lvlText w:val="%4."/>
-      <w:lvlJc w:val="left"/>
-      <w:pPr>
-        <w:ind w:left="2880" w:hanging="360"/>
-      </w:pPr>
-    </w:lvl>
-    <w:lvl w:ilvl="4" w:tplc="08160019" w:tentative="1">
-      <w:start w:val="1"/>
-      <w:numFmt w:val="lowerLetter"/>
-      <w:lvlText w:val="%5."/>
-      <w:lvlJc w:val="left"/>
-      <w:pPr>
-        <w:ind w:left="3600" w:hanging="360"/>
-      </w:pPr>
-    </w:lvl>
-    <w:lvl w:ilvl="5" w:tplc="0816001B" w:tentative="1">
-      <w:start w:val="1"/>
-      <w:numFmt w:val="lowerRoman"/>
-      <w:lvlText w:val="%6."/>
-      <w:lvlJc w:val="right"/>
-      <w:pPr>
-        <w:ind w:left="4320" w:hanging="180"/>
-      </w:pPr>
-    </w:lvl>
-    <w:lvl w:ilvl="6" w:tplc="0816000F" w:tentative="1">
-      <w:start w:val="1"/>
-      <w:numFmt w:val="decimal"/>
-      <w:lvlText w:val="%7."/>
-      <w:lvlJc w:val="left"/>
-      <w:pPr>
-        <w:ind w:left="5040" w:hanging="360"/>
-      </w:pPr>
-    </w:lvl>
-    <w:lvl w:ilvl="7" w:tplc="08160019" w:tentative="1">
-      <w:start w:val="1"/>
-      <w:numFmt w:val="lowerLetter"/>
-      <w:lvlText w:val="%8."/>
-      <w:lvlJc w:val="left"/>
-      <w:pPr>
-        <w:ind w:left="5760" w:hanging="360"/>
-      </w:pPr>
-    </w:lvl>
-    <w:lvl w:ilvl="8" w:tplc="0816001B" w:tentative="1">
-      <w:start w:val="1"/>
-      <w:numFmt w:val="lowerRoman"/>
-      <w:lvlText w:val="%9."/>
-      <w:lvlJc w:val="right"/>
-      <w:pPr>
-        <w:ind w:left="6480" w:hanging="180"/>
-      </w:pPr>
-    </w:lvl>
-  </w:abstractNum>
-  <w:abstractNum w:abstractNumId="4" w15:restartNumberingAfterBreak="0">
-    <w:nsid w:val="3E574820"/>
-    <w:multiLevelType w:val="hybridMultilevel"/>
-    <w:tmpl w:val="D680893C"/>
-    <w:lvl w:ilvl="0" w:tplc="61EE6862">
-      <w:start w:val="1"/>
-      <w:numFmt w:val="decimal"/>
-      <w:lvlText w:val="RF%1."/>
-      <w:lvlJc w:val="left"/>
-      <w:pPr>
-        <w:ind w:left="360" w:hanging="360"/>
+      <w:lvlText w:val="RNF %1."/>
+      <w:lvlJc w:val="left"/>
+      <w:pPr>
+        <w:ind w:left="1800" w:hanging="360"/>
       </w:pPr>
       <w:rPr>
         <w:rFonts w:hint="default"/>
@@ -1859,13 +1904,13 @@
         <w:i w:val="0"/>
       </w:rPr>
     </w:lvl>
-    <w:lvl w:ilvl="1" w:tplc="08160019" w:tentative="1">
+    <w:lvl w:ilvl="1" w:tplc="08160019">
       <w:start w:val="1"/>
       <w:numFmt w:val="lowerLetter"/>
       <w:lvlText w:val="%2."/>
       <w:lvlJc w:val="left"/>
       <w:pPr>
-        <w:ind w:left="1080" w:hanging="360"/>
+        <w:ind w:left="2520" w:hanging="360"/>
       </w:pPr>
     </w:lvl>
     <w:lvl w:ilvl="2" w:tplc="0816001B" w:tentative="1">
@@ -1874,7 +1919,7 @@
       <w:lvlText w:val="%3."/>
       <w:lvlJc w:val="right"/>
       <w:pPr>
-        <w:ind w:left="1800" w:hanging="180"/>
+        <w:ind w:left="3240" w:hanging="180"/>
       </w:pPr>
     </w:lvl>
     <w:lvl w:ilvl="3" w:tplc="0816000F" w:tentative="1">
@@ -1883,7 +1928,7 @@
       <w:lvlText w:val="%4."/>
       <w:lvlJc w:val="left"/>
       <w:pPr>
-        <w:ind w:left="2520" w:hanging="360"/>
+        <w:ind w:left="3960" w:hanging="360"/>
       </w:pPr>
     </w:lvl>
     <w:lvl w:ilvl="4" w:tplc="08160019" w:tentative="1">
@@ -1892,7 +1937,7 @@
       <w:lvlText w:val="%5."/>
       <w:lvlJc w:val="left"/>
       <w:pPr>
-        <w:ind w:left="3240" w:hanging="360"/>
+        <w:ind w:left="4680" w:hanging="360"/>
       </w:pPr>
     </w:lvl>
     <w:lvl w:ilvl="5" w:tplc="0816001B" w:tentative="1">
@@ -1901,7 +1946,7 @@
       <w:lvlText w:val="%6."/>
       <w:lvlJc w:val="right"/>
       <w:pPr>
-        <w:ind w:left="3960" w:hanging="180"/>
+        <w:ind w:left="5400" w:hanging="180"/>
       </w:pPr>
     </w:lvl>
     <w:lvl w:ilvl="6" w:tplc="0816000F" w:tentative="1">
@@ -1910,7 +1955,7 @@
       <w:lvlText w:val="%7."/>
       <w:lvlJc w:val="left"/>
       <w:pPr>
-        <w:ind w:left="4680" w:hanging="360"/>
+        <w:ind w:left="6120" w:hanging="360"/>
       </w:pPr>
     </w:lvl>
     <w:lvl w:ilvl="7" w:tplc="08160019" w:tentative="1">
@@ -1919,7 +1964,7 @@
       <w:lvlText w:val="%8."/>
       <w:lvlJc w:val="left"/>
       <w:pPr>
-        <w:ind w:left="5400" w:hanging="360"/>
+        <w:ind w:left="6840" w:hanging="360"/>
       </w:pPr>
     </w:lvl>
     <w:lvl w:ilvl="8" w:tplc="0816001B" w:tentative="1">
@@ -1928,14 +1973,192 @@
       <w:lvlText w:val="%9."/>
       <w:lvlJc w:val="right"/>
       <w:pPr>
-        <w:ind w:left="6120" w:hanging="180"/>
+        <w:ind w:left="7560" w:hanging="180"/>
+      </w:pPr>
+    </w:lvl>
+  </w:abstractNum>
+  <w:abstractNum w:abstractNumId="3" w15:restartNumberingAfterBreak="0">
+    <w:nsid w:val="32B3378B"/>
+    <w:multiLevelType w:val="hybridMultilevel"/>
+    <w:tmpl w:val="3F1098BE"/>
+    <w:lvl w:ilvl="0" w:tplc="C66CABD4">
+      <w:start w:val="1"/>
+      <w:numFmt w:val="decimal"/>
+      <w:lvlText w:val="RF%1."/>
+      <w:lvlJc w:val="left"/>
+      <w:pPr>
+        <w:ind w:left="720" w:hanging="360"/>
+      </w:pPr>
+      <w:rPr>
+        <w:rFonts w:hint="default"/>
+      </w:rPr>
+    </w:lvl>
+    <w:lvl w:ilvl="1" w:tplc="08160019" w:tentative="1">
+      <w:start w:val="1"/>
+      <w:numFmt w:val="lowerLetter"/>
+      <w:lvlText w:val="%2."/>
+      <w:lvlJc w:val="left"/>
+      <w:pPr>
+        <w:ind w:left="1440" w:hanging="360"/>
+      </w:pPr>
+    </w:lvl>
+    <w:lvl w:ilvl="2" w:tplc="0816001B" w:tentative="1">
+      <w:start w:val="1"/>
+      <w:numFmt w:val="lowerRoman"/>
+      <w:lvlText w:val="%3."/>
+      <w:lvlJc w:val="right"/>
+      <w:pPr>
+        <w:ind w:left="2160" w:hanging="180"/>
+      </w:pPr>
+    </w:lvl>
+    <w:lvl w:ilvl="3" w:tplc="0816000F" w:tentative="1">
+      <w:start w:val="1"/>
+      <w:numFmt w:val="decimal"/>
+      <w:lvlText w:val="%4."/>
+      <w:lvlJc w:val="left"/>
+      <w:pPr>
+        <w:ind w:left="2880" w:hanging="360"/>
+      </w:pPr>
+    </w:lvl>
+    <w:lvl w:ilvl="4" w:tplc="08160019" w:tentative="1">
+      <w:start w:val="1"/>
+      <w:numFmt w:val="lowerLetter"/>
+      <w:lvlText w:val="%5."/>
+      <w:lvlJc w:val="left"/>
+      <w:pPr>
+        <w:ind w:left="3600" w:hanging="360"/>
+      </w:pPr>
+    </w:lvl>
+    <w:lvl w:ilvl="5" w:tplc="0816001B" w:tentative="1">
+      <w:start w:val="1"/>
+      <w:numFmt w:val="lowerRoman"/>
+      <w:lvlText w:val="%6."/>
+      <w:lvlJc w:val="right"/>
+      <w:pPr>
+        <w:ind w:left="4320" w:hanging="180"/>
+      </w:pPr>
+    </w:lvl>
+    <w:lvl w:ilvl="6" w:tplc="0816000F" w:tentative="1">
+      <w:start w:val="1"/>
+      <w:numFmt w:val="decimal"/>
+      <w:lvlText w:val="%7."/>
+      <w:lvlJc w:val="left"/>
+      <w:pPr>
+        <w:ind w:left="5040" w:hanging="360"/>
+      </w:pPr>
+    </w:lvl>
+    <w:lvl w:ilvl="7" w:tplc="08160019" w:tentative="1">
+      <w:start w:val="1"/>
+      <w:numFmt w:val="lowerLetter"/>
+      <w:lvlText w:val="%8."/>
+      <w:lvlJc w:val="left"/>
+      <w:pPr>
+        <w:ind w:left="5760" w:hanging="360"/>
+      </w:pPr>
+    </w:lvl>
+    <w:lvl w:ilvl="8" w:tplc="0816001B" w:tentative="1">
+      <w:start w:val="1"/>
+      <w:numFmt w:val="lowerRoman"/>
+      <w:lvlText w:val="%9."/>
+      <w:lvlJc w:val="right"/>
+      <w:pPr>
+        <w:ind w:left="6480" w:hanging="180"/>
+      </w:pPr>
+    </w:lvl>
+  </w:abstractNum>
+  <w:abstractNum w:abstractNumId="4" w15:restartNumberingAfterBreak="0">
+    <w:nsid w:val="346F3D2F"/>
+    <w:multiLevelType w:val="hybridMultilevel"/>
+    <w:tmpl w:val="057A7068"/>
+    <w:lvl w:ilvl="0" w:tplc="C66CABD4">
+      <w:start w:val="1"/>
+      <w:numFmt w:val="decimal"/>
+      <w:lvlText w:val="RF%1."/>
+      <w:lvlJc w:val="left"/>
+      <w:pPr>
+        <w:ind w:left="720" w:hanging="360"/>
+      </w:pPr>
+      <w:rPr>
+        <w:rFonts w:hint="default"/>
+      </w:rPr>
+    </w:lvl>
+    <w:lvl w:ilvl="1" w:tplc="08160019" w:tentative="1">
+      <w:start w:val="1"/>
+      <w:numFmt w:val="lowerLetter"/>
+      <w:lvlText w:val="%2."/>
+      <w:lvlJc w:val="left"/>
+      <w:pPr>
+        <w:ind w:left="1440" w:hanging="360"/>
+      </w:pPr>
+    </w:lvl>
+    <w:lvl w:ilvl="2" w:tplc="0816001B" w:tentative="1">
+      <w:start w:val="1"/>
+      <w:numFmt w:val="lowerRoman"/>
+      <w:lvlText w:val="%3."/>
+      <w:lvlJc w:val="right"/>
+      <w:pPr>
+        <w:ind w:left="2160" w:hanging="180"/>
+      </w:pPr>
+    </w:lvl>
+    <w:lvl w:ilvl="3" w:tplc="0816000F" w:tentative="1">
+      <w:start w:val="1"/>
+      <w:numFmt w:val="decimal"/>
+      <w:lvlText w:val="%4."/>
+      <w:lvlJc w:val="left"/>
+      <w:pPr>
+        <w:ind w:left="2880" w:hanging="360"/>
+      </w:pPr>
+    </w:lvl>
+    <w:lvl w:ilvl="4" w:tplc="08160019" w:tentative="1">
+      <w:start w:val="1"/>
+      <w:numFmt w:val="lowerLetter"/>
+      <w:lvlText w:val="%5."/>
+      <w:lvlJc w:val="left"/>
+      <w:pPr>
+        <w:ind w:left="3600" w:hanging="360"/>
+      </w:pPr>
+    </w:lvl>
+    <w:lvl w:ilvl="5" w:tplc="0816001B" w:tentative="1">
+      <w:start w:val="1"/>
+      <w:numFmt w:val="lowerRoman"/>
+      <w:lvlText w:val="%6."/>
+      <w:lvlJc w:val="right"/>
+      <w:pPr>
+        <w:ind w:left="4320" w:hanging="180"/>
+      </w:pPr>
+    </w:lvl>
+    <w:lvl w:ilvl="6" w:tplc="0816000F" w:tentative="1">
+      <w:start w:val="1"/>
+      <w:numFmt w:val="decimal"/>
+      <w:lvlText w:val="%7."/>
+      <w:lvlJc w:val="left"/>
+      <w:pPr>
+        <w:ind w:left="5040" w:hanging="360"/>
+      </w:pPr>
+    </w:lvl>
+    <w:lvl w:ilvl="7" w:tplc="08160019" w:tentative="1">
+      <w:start w:val="1"/>
+      <w:numFmt w:val="lowerLetter"/>
+      <w:lvlText w:val="%8."/>
+      <w:lvlJc w:val="left"/>
+      <w:pPr>
+        <w:ind w:left="5760" w:hanging="360"/>
+      </w:pPr>
+    </w:lvl>
+    <w:lvl w:ilvl="8" w:tplc="0816001B" w:tentative="1">
+      <w:start w:val="1"/>
+      <w:numFmt w:val="lowerRoman"/>
+      <w:lvlText w:val="%9."/>
+      <w:lvlJc w:val="right"/>
+      <w:pPr>
+        <w:ind w:left="6480" w:hanging="180"/>
       </w:pPr>
     </w:lvl>
   </w:abstractNum>
   <w:abstractNum w:abstractNumId="5" w15:restartNumberingAfterBreak="0">
-    <w:nsid w:val="557E0CF3"/>
+    <w:nsid w:val="3E574820"/>
     <w:multiLevelType w:val="hybridMultilevel"/>
-    <w:tmpl w:val="EA94B6F8"/>
+    <w:tmpl w:val="D680893C"/>
     <w:lvl w:ilvl="0" w:tplc="61EE6862">
       <w:start w:val="1"/>
       <w:numFmt w:val="decimal"/>
@@ -1950,7 +2173,7 @@
         <w:i w:val="0"/>
       </w:rPr>
     </w:lvl>
-    <w:lvl w:ilvl="1" w:tplc="08160019">
+    <w:lvl w:ilvl="1" w:tplc="08160019" w:tentative="1">
       <w:start w:val="1"/>
       <w:numFmt w:val="lowerLetter"/>
       <w:lvlText w:val="%2."/>
@@ -2024,6 +2247,188 @@
     </w:lvl>
   </w:abstractNum>
   <w:abstractNum w:abstractNumId="6" w15:restartNumberingAfterBreak="0">
+    <w:nsid w:val="4A5724DE"/>
+    <w:multiLevelType w:val="hybridMultilevel"/>
+    <w:tmpl w:val="368CEA8A"/>
+    <w:lvl w:ilvl="0" w:tplc="139A75D0">
+      <w:start w:val="1"/>
+      <w:numFmt w:val="decimal"/>
+      <w:lvlText w:val="RNF %1."/>
+      <w:lvlJc w:val="left"/>
+      <w:pPr>
+        <w:ind w:left="360" w:hanging="360"/>
+      </w:pPr>
+      <w:rPr>
+        <w:rFonts w:hint="default"/>
+        <w:b/>
+        <w:i w:val="0"/>
+      </w:rPr>
+    </w:lvl>
+    <w:lvl w:ilvl="1" w:tplc="08160019" w:tentative="1">
+      <w:start w:val="1"/>
+      <w:numFmt w:val="lowerLetter"/>
+      <w:lvlText w:val="%2."/>
+      <w:lvlJc w:val="left"/>
+      <w:pPr>
+        <w:ind w:left="0" w:hanging="360"/>
+      </w:pPr>
+    </w:lvl>
+    <w:lvl w:ilvl="2" w:tplc="0816001B" w:tentative="1">
+      <w:start w:val="1"/>
+      <w:numFmt w:val="lowerRoman"/>
+      <w:lvlText w:val="%3."/>
+      <w:lvlJc w:val="right"/>
+      <w:pPr>
+        <w:ind w:left="720" w:hanging="180"/>
+      </w:pPr>
+    </w:lvl>
+    <w:lvl w:ilvl="3" w:tplc="0816000F" w:tentative="1">
+      <w:start w:val="1"/>
+      <w:numFmt w:val="decimal"/>
+      <w:lvlText w:val="%4."/>
+      <w:lvlJc w:val="left"/>
+      <w:pPr>
+        <w:ind w:left="1440" w:hanging="360"/>
+      </w:pPr>
+    </w:lvl>
+    <w:lvl w:ilvl="4" w:tplc="08160019" w:tentative="1">
+      <w:start w:val="1"/>
+      <w:numFmt w:val="lowerLetter"/>
+      <w:lvlText w:val="%5."/>
+      <w:lvlJc w:val="left"/>
+      <w:pPr>
+        <w:ind w:left="2160" w:hanging="360"/>
+      </w:pPr>
+    </w:lvl>
+    <w:lvl w:ilvl="5" w:tplc="0816001B" w:tentative="1">
+      <w:start w:val="1"/>
+      <w:numFmt w:val="lowerRoman"/>
+      <w:lvlText w:val="%6."/>
+      <w:lvlJc w:val="right"/>
+      <w:pPr>
+        <w:ind w:left="2880" w:hanging="180"/>
+      </w:pPr>
+    </w:lvl>
+    <w:lvl w:ilvl="6" w:tplc="0816000F" w:tentative="1">
+      <w:start w:val="1"/>
+      <w:numFmt w:val="decimal"/>
+      <w:lvlText w:val="%7."/>
+      <w:lvlJc w:val="left"/>
+      <w:pPr>
+        <w:ind w:left="3600" w:hanging="360"/>
+      </w:pPr>
+    </w:lvl>
+    <w:lvl w:ilvl="7" w:tplc="08160019" w:tentative="1">
+      <w:start w:val="1"/>
+      <w:numFmt w:val="lowerLetter"/>
+      <w:lvlText w:val="%8."/>
+      <w:lvlJc w:val="left"/>
+      <w:pPr>
+        <w:ind w:left="4320" w:hanging="360"/>
+      </w:pPr>
+    </w:lvl>
+    <w:lvl w:ilvl="8" w:tplc="0816001B" w:tentative="1">
+      <w:start w:val="1"/>
+      <w:numFmt w:val="lowerRoman"/>
+      <w:lvlText w:val="%9."/>
+      <w:lvlJc w:val="right"/>
+      <w:pPr>
+        <w:ind w:left="5040" w:hanging="180"/>
+      </w:pPr>
+    </w:lvl>
+  </w:abstractNum>
+  <w:abstractNum w:abstractNumId="7" w15:restartNumberingAfterBreak="0">
+    <w:nsid w:val="557E0CF3"/>
+    <w:multiLevelType w:val="hybridMultilevel"/>
+    <w:tmpl w:val="EA94B6F8"/>
+    <w:lvl w:ilvl="0" w:tplc="61EE6862">
+      <w:start w:val="1"/>
+      <w:numFmt w:val="decimal"/>
+      <w:lvlText w:val="RF%1."/>
+      <w:lvlJc w:val="left"/>
+      <w:pPr>
+        <w:ind w:left="360" w:hanging="360"/>
+      </w:pPr>
+      <w:rPr>
+        <w:rFonts w:hint="default"/>
+        <w:b/>
+        <w:i w:val="0"/>
+      </w:rPr>
+    </w:lvl>
+    <w:lvl w:ilvl="1" w:tplc="08160019">
+      <w:start w:val="1"/>
+      <w:numFmt w:val="lowerLetter"/>
+      <w:lvlText w:val="%2."/>
+      <w:lvlJc w:val="left"/>
+      <w:pPr>
+        <w:ind w:left="1080" w:hanging="360"/>
+      </w:pPr>
+    </w:lvl>
+    <w:lvl w:ilvl="2" w:tplc="0816001B" w:tentative="1">
+      <w:start w:val="1"/>
+      <w:numFmt w:val="lowerRoman"/>
+      <w:lvlText w:val="%3."/>
+      <w:lvlJc w:val="right"/>
+      <w:pPr>
+        <w:ind w:left="1800" w:hanging="180"/>
+      </w:pPr>
+    </w:lvl>
+    <w:lvl w:ilvl="3" w:tplc="0816000F" w:tentative="1">
+      <w:start w:val="1"/>
+      <w:numFmt w:val="decimal"/>
+      <w:lvlText w:val="%4."/>
+      <w:lvlJc w:val="left"/>
+      <w:pPr>
+        <w:ind w:left="2520" w:hanging="360"/>
+      </w:pPr>
+    </w:lvl>
+    <w:lvl w:ilvl="4" w:tplc="08160019" w:tentative="1">
+      <w:start w:val="1"/>
+      <w:numFmt w:val="lowerLetter"/>
+      <w:lvlText w:val="%5."/>
+      <w:lvlJc w:val="left"/>
+      <w:pPr>
+        <w:ind w:left="3240" w:hanging="360"/>
+      </w:pPr>
+    </w:lvl>
+    <w:lvl w:ilvl="5" w:tplc="0816001B" w:tentative="1">
+      <w:start w:val="1"/>
+      <w:numFmt w:val="lowerRoman"/>
+      <w:lvlText w:val="%6."/>
+      <w:lvlJc w:val="right"/>
+      <w:pPr>
+        <w:ind w:left="3960" w:hanging="180"/>
+      </w:pPr>
+    </w:lvl>
+    <w:lvl w:ilvl="6" w:tplc="0816000F" w:tentative="1">
+      <w:start w:val="1"/>
+      <w:numFmt w:val="decimal"/>
+      <w:lvlText w:val="%7."/>
+      <w:lvlJc w:val="left"/>
+      <w:pPr>
+        <w:ind w:left="4680" w:hanging="360"/>
+      </w:pPr>
+    </w:lvl>
+    <w:lvl w:ilvl="7" w:tplc="08160019" w:tentative="1">
+      <w:start w:val="1"/>
+      <w:numFmt w:val="lowerLetter"/>
+      <w:lvlText w:val="%8."/>
+      <w:lvlJc w:val="left"/>
+      <w:pPr>
+        <w:ind w:left="5400" w:hanging="360"/>
+      </w:pPr>
+    </w:lvl>
+    <w:lvl w:ilvl="8" w:tplc="0816001B" w:tentative="1">
+      <w:start w:val="1"/>
+      <w:numFmt w:val="lowerRoman"/>
+      <w:lvlText w:val="%9."/>
+      <w:lvlJc w:val="right"/>
+      <w:pPr>
+        <w:ind w:left="6120" w:hanging="180"/>
+      </w:pPr>
+    </w:lvl>
+  </w:abstractNum>
+  <w:abstractNum w:abstractNumId="8" w15:restartNumberingAfterBreak="0">
     <w:nsid w:val="568F7307"/>
     <w:multiLevelType w:val="hybridMultilevel"/>
     <w:tmpl w:val="F648C376"/>
@@ -2113,25 +2518,31 @@
     </w:lvl>
   </w:abstractNum>
   <w:num w:numId="1">
-    <w:abstractNumId w:val="6"/>
+    <w:abstractNumId w:val="8"/>
   </w:num>
   <w:num w:numId="2">
+    <w:abstractNumId w:val="3"/>
+  </w:num>
+  <w:num w:numId="3">
+    <w:abstractNumId w:val="4"/>
+  </w:num>
+  <w:num w:numId="4">
+    <w:abstractNumId w:val="5"/>
+  </w:num>
+  <w:num w:numId="5">
+    <w:abstractNumId w:val="1"/>
+  </w:num>
+  <w:num w:numId="6">
+    <w:abstractNumId w:val="7"/>
+  </w:num>
+  <w:num w:numId="7">
     <w:abstractNumId w:val="2"/>
   </w:num>
-  <w:num w:numId="3">
-    <w:abstractNumId w:val="3"/>
-  </w:num>
-  <w:num w:numId="4">
-    <w:abstractNumId w:val="4"/>
-  </w:num>
-  <w:num w:numId="5">
+  <w:num w:numId="8">
     <w:abstractNumId w:val="0"/>
   </w:num>
-  <w:num w:numId="6">
-    <w:abstractNumId w:val="5"/>
-  </w:num>
-  <w:num w:numId="7">
-    <w:abstractNumId w:val="1"/>
+  <w:num w:numId="9">
+    <w:abstractNumId w:val="6"/>
   </w:num>
 </w:numbering>
 </file>
@@ -2573,6 +2984,50 @@
       <w:contextualSpacing/>
     </w:pPr>
   </w:style>
+  <w:style w:type="paragraph" w:styleId="Cabealho">
+    <w:name w:val="header"/>
+    <w:basedOn w:val="Normal"/>
+    <w:link w:val="CabealhoCarter"/>
+    <w:uiPriority w:val="99"/>
+    <w:unhideWhenUsed/>
+    <w:rsid w:val="00510637"/>
+    <w:pPr>
+      <w:tabs>
+        <w:tab w:val="center" w:pos="4252"/>
+        <w:tab w:val="right" w:pos="8504"/>
+      </w:tabs>
+      <w:spacing w:after="0" w:line="240" w:lineRule="auto"/>
+    </w:pPr>
+  </w:style>
+  <w:style w:type="character" w:customStyle="1" w:styleId="CabealhoCarter">
+    <w:name w:val="Cabeçalho Caráter"/>
+    <w:basedOn w:val="Tipodeletrapredefinidodopargrafo"/>
+    <w:link w:val="Cabealho"/>
+    <w:uiPriority w:val="99"/>
+    <w:rsid w:val="00510637"/>
+  </w:style>
+  <w:style w:type="paragraph" w:styleId="Rodap">
+    <w:name w:val="footer"/>
+    <w:basedOn w:val="Normal"/>
+    <w:link w:val="RodapCarter"/>
+    <w:uiPriority w:val="99"/>
+    <w:unhideWhenUsed/>
+    <w:rsid w:val="00510637"/>
+    <w:pPr>
+      <w:tabs>
+        <w:tab w:val="center" w:pos="4252"/>
+        <w:tab w:val="right" w:pos="8504"/>
+      </w:tabs>
+      <w:spacing w:after="0" w:line="240" w:lineRule="auto"/>
+    </w:pPr>
+  </w:style>
+  <w:style w:type="character" w:customStyle="1" w:styleId="RodapCarter">
+    <w:name w:val="Rodapé Caráter"/>
+    <w:basedOn w:val="Tipodeletrapredefinidodopargrafo"/>
+    <w:link w:val="Rodap"/>
+    <w:uiPriority w:val="99"/>
+    <w:rsid w:val="00510637"/>
+  </w:style>
 </w:styles>
 </file>
 

</xml_diff>